<commit_message>
changed section 3 in docs
</commit_message>
<xml_diff>
--- a/assignment 1.docx
+++ b/assignment 1.docx
@@ -14,22 +14,43 @@
       <w:pPr>
         <w:jc w:val="center"/>
         <w:rPr>
+          <w:rtl/>
+        </w:rPr>
+      </w:pPr>
+      <w:r>
+        <w:rPr>
           <w:rFonts w:hint="cs"/>
-          <w:rtl/>
-        </w:rPr>
+        </w:rPr>
+        <w:t>T</w:t>
+      </w:r>
+      <w:r>
+        <w:t xml:space="preserve">omer </w:t>
+      </w:r>
+      <w:proofErr w:type="spellStart"/>
+      <w:r>
+        <w:t>shaked</w:t>
+      </w:r>
+      <w:proofErr w:type="spellEnd"/>
+      <w:r>
+        <w:t xml:space="preserve"> - </w:t>
+      </w:r>
+    </w:p>
+    <w:p>
+      <w:pPr>
+        <w:jc w:val="center"/>
       </w:pPr>
       <w:r>
         <w:rPr>
           <w:rFonts w:hint="cs"/>
         </w:rPr>
-        <w:t>T</w:t>
-      </w:r>
-      <w:r>
-        <w:t xml:space="preserve">omer </w:t>
+        <w:t>E</w:t>
+      </w:r>
+      <w:r>
+        <w:t xml:space="preserve">lad </w:t>
       </w:r>
       <w:proofErr w:type="spellStart"/>
       <w:r>
-        <w:t>shaked</w:t>
+        <w:t>sofer</w:t>
       </w:r>
       <w:proofErr w:type="spellEnd"/>
       <w:r>
@@ -41,28 +62,6 @@
         <w:jc w:val="center"/>
       </w:pPr>
       <w:r>
-        <w:rPr>
-          <w:rFonts w:hint="cs"/>
-        </w:rPr>
-        <w:t>E</w:t>
-      </w:r>
-      <w:r>
-        <w:t xml:space="preserve">lad </w:t>
-      </w:r>
-      <w:proofErr w:type="spellStart"/>
-      <w:r>
-        <w:t>sofer</w:t>
-      </w:r>
-      <w:proofErr w:type="spellEnd"/>
-      <w:r>
-        <w:t xml:space="preserve"> - </w:t>
-      </w:r>
-    </w:p>
-    <w:p>
-      <w:pPr>
-        <w:jc w:val="center"/>
-      </w:pPr>
-      <w:r>
         <w:t>Guy Hadad</w:t>
       </w:r>
       <w:r>
@@ -79,7 +78,7 @@
     </w:p>
     <w:p>
       <w:pPr>
-        <w:pStyle w:val="a3"/>
+        <w:pStyle w:val="ListParagraph"/>
         <w:numPr>
           <w:ilvl w:val="0"/>
           <w:numId w:val="1"/>
@@ -117,7 +116,7 @@
     </w:p>
     <w:p>
       <w:pPr>
-        <w:pStyle w:val="a3"/>
+        <w:pStyle w:val="ListParagraph"/>
         <w:numPr>
           <w:ilvl w:val="0"/>
           <w:numId w:val="1"/>
@@ -145,7 +144,7 @@
     </w:p>
     <w:p>
       <w:pPr>
-        <w:pStyle w:val="a3"/>
+        <w:pStyle w:val="ListParagraph"/>
         <w:numPr>
           <w:ilvl w:val="0"/>
           <w:numId w:val="1"/>
@@ -200,7 +199,7 @@
     </w:p>
     <w:p>
       <w:pPr>
-        <w:pStyle w:val="a3"/>
+        <w:pStyle w:val="ListParagraph"/>
         <w:numPr>
           <w:ilvl w:val="0"/>
           <w:numId w:val="1"/>
@@ -216,7 +215,7 @@
     </w:p>
     <w:p>
       <w:pPr>
-        <w:pStyle w:val="a3"/>
+        <w:pStyle w:val="ListParagraph"/>
         <w:numPr>
           <w:ilvl w:val="0"/>
           <w:numId w:val="1"/>
@@ -232,7 +231,7 @@
     </w:p>
     <w:p>
       <w:pPr>
-        <w:pStyle w:val="a3"/>
+        <w:pStyle w:val="ListParagraph"/>
         <w:ind w:left="1080"/>
         <w:jc w:val="right"/>
         <w:rPr>
@@ -245,7 +244,7 @@
     </w:p>
     <w:p>
       <w:pPr>
-        <w:pStyle w:val="a3"/>
+        <w:pStyle w:val="ListParagraph"/>
         <w:ind w:left="1080"/>
         <w:jc w:val="right"/>
       </w:pPr>
@@ -255,47 +254,46 @@
     </w:p>
     <w:p>
       <w:pPr>
-        <w:pStyle w:val="a3"/>
+        <w:pStyle w:val="ListParagraph"/>
         <w:ind w:left="1080"/>
         <w:jc w:val="right"/>
         <w:rPr>
+          <w:rtl/>
+        </w:rPr>
+      </w:pPr>
+      <w:proofErr w:type="spellStart"/>
+      <w:r>
+        <w:t>init</w:t>
+      </w:r>
+      <w:proofErr w:type="spellEnd"/>
+      <w:r>
+        <w:t xml:space="preserve"> epsilon=1.0</w:t>
+      </w:r>
+      <w:r>
+        <w:rPr>
           <w:rFonts w:hint="cs"/>
           <w:rtl/>
         </w:rPr>
-      </w:pPr>
-      <w:proofErr w:type="spellStart"/>
-      <w:r>
-        <w:t>init</w:t>
-      </w:r>
-      <w:proofErr w:type="spellEnd"/>
-      <w:r>
-        <w:t xml:space="preserve"> epsilon=1.0</w:t>
+        <w:t xml:space="preserve">        </w:t>
+      </w:r>
+      <w:r>
+        <w:t xml:space="preserve">    </w:t>
+      </w:r>
+    </w:p>
+    <w:p>
+      <w:pPr>
+        <w:pStyle w:val="ListParagraph"/>
+        <w:ind w:left="1080"/>
+        <w:jc w:val="right"/>
+      </w:pPr>
+      <w:r>
+        <w:t>min epsilon=0.05</w:t>
       </w:r>
       <w:r>
         <w:rPr>
           <w:rFonts w:hint="cs"/>
           <w:rtl/>
         </w:rPr>
-        <w:t xml:space="preserve">        </w:t>
-      </w:r>
-      <w:r>
-        <w:t xml:space="preserve">    </w:t>
-      </w:r>
-    </w:p>
-    <w:p>
-      <w:pPr>
-        <w:pStyle w:val="a3"/>
-        <w:ind w:left="1080"/>
-        <w:jc w:val="right"/>
-      </w:pPr>
-      <w:r>
-        <w:t>min epsilon=0.05</w:t>
-      </w:r>
-      <w:r>
-        <w:rPr>
-          <w:rFonts w:hint="cs"/>
-          <w:rtl/>
-        </w:rPr>
         <w:t xml:space="preserve">      </w:t>
       </w:r>
       <w:r>
@@ -304,7 +302,7 @@
     </w:p>
     <w:p>
       <w:pPr>
-        <w:pStyle w:val="a3"/>
+        <w:pStyle w:val="ListParagraph"/>
         <w:bidi w:val="0"/>
         <w:ind w:left="-360"/>
       </w:pPr>
@@ -314,7 +312,7 @@
     </w:p>
     <w:p>
       <w:pPr>
-        <w:pStyle w:val="a3"/>
+        <w:pStyle w:val="ListParagraph"/>
         <w:bidi w:val="0"/>
         <w:ind w:left="-360" w:firstLine="1080"/>
       </w:pPr>
@@ -327,7 +325,7 @@
     </w:p>
     <w:p>
       <w:pPr>
-        <w:pStyle w:val="a3"/>
+        <w:pStyle w:val="ListParagraph"/>
         <w:bidi w:val="0"/>
         <w:ind w:left="-360"/>
       </w:pPr>
@@ -375,7 +373,7 @@
     </w:p>
     <w:p>
       <w:pPr>
-        <w:pStyle w:val="a3"/>
+        <w:pStyle w:val="ListParagraph"/>
         <w:bidi w:val="0"/>
         <w:ind w:left="-360"/>
       </w:pPr>
@@ -385,14 +383,14 @@
     </w:p>
     <w:p>
       <w:pPr>
-        <w:pStyle w:val="a3"/>
+        <w:pStyle w:val="ListParagraph"/>
         <w:bidi w:val="0"/>
         <w:ind w:left="-360"/>
       </w:pPr>
     </w:p>
     <w:p>
       <w:pPr>
-        <w:pStyle w:val="a3"/>
+        <w:pStyle w:val="ListParagraph"/>
         <w:bidi w:val="0"/>
         <w:ind w:left="-360"/>
       </w:pPr>
@@ -440,14 +438,14 @@
     </w:p>
     <w:p>
       <w:pPr>
-        <w:pStyle w:val="a3"/>
+        <w:pStyle w:val="ListParagraph"/>
         <w:bidi w:val="0"/>
         <w:ind w:left="-360"/>
       </w:pPr>
     </w:p>
     <w:p>
       <w:pPr>
-        <w:pStyle w:val="a3"/>
+        <w:pStyle w:val="ListParagraph"/>
         <w:bidi w:val="0"/>
         <w:ind w:left="-360"/>
       </w:pPr>
@@ -457,14 +455,14 @@
     </w:p>
     <w:p>
       <w:pPr>
-        <w:pStyle w:val="a3"/>
+        <w:pStyle w:val="ListParagraph"/>
         <w:bidi w:val="0"/>
         <w:ind w:left="-360"/>
       </w:pPr>
     </w:p>
     <w:p>
       <w:pPr>
-        <w:pStyle w:val="a3"/>
+        <w:pStyle w:val="ListParagraph"/>
         <w:bidi w:val="0"/>
         <w:ind w:left="-360"/>
       </w:pPr>
@@ -512,14 +510,14 @@
     </w:p>
     <w:p>
       <w:pPr>
-        <w:pStyle w:val="a3"/>
+        <w:pStyle w:val="ListParagraph"/>
         <w:bidi w:val="0"/>
         <w:ind w:left="-360"/>
       </w:pPr>
     </w:p>
     <w:p>
       <w:pPr>
-        <w:pStyle w:val="a3"/>
+        <w:pStyle w:val="ListParagraph"/>
         <w:bidi w:val="0"/>
         <w:ind w:left="-360"/>
       </w:pPr>
@@ -532,7 +530,7 @@
     </w:p>
     <w:p>
       <w:pPr>
-        <w:pStyle w:val="a3"/>
+        <w:pStyle w:val="ListParagraph"/>
         <w:bidi w:val="0"/>
         <w:ind w:left="-360"/>
       </w:pPr>
@@ -579,14 +577,14 @@
     </w:p>
     <w:p>
       <w:pPr>
-        <w:pStyle w:val="a3"/>
+        <w:pStyle w:val="ListParagraph"/>
         <w:bidi w:val="0"/>
         <w:ind w:left="-360"/>
       </w:pPr>
     </w:p>
     <w:p>
       <w:pPr>
-        <w:pStyle w:val="a3"/>
+        <w:pStyle w:val="ListParagraph"/>
         <w:bidi w:val="0"/>
         <w:ind w:left="-360"/>
       </w:pPr>
@@ -634,14 +632,14 @@
     </w:p>
     <w:p>
       <w:pPr>
-        <w:pStyle w:val="a3"/>
+        <w:pStyle w:val="ListParagraph"/>
         <w:bidi w:val="0"/>
         <w:ind w:left="-360"/>
       </w:pPr>
     </w:p>
     <w:p>
       <w:pPr>
-        <w:pStyle w:val="a3"/>
+        <w:pStyle w:val="ListParagraph"/>
         <w:bidi w:val="0"/>
         <w:ind w:left="-360"/>
       </w:pPr>
@@ -651,7 +649,7 @@
     </w:p>
     <w:p>
       <w:pPr>
-        <w:pStyle w:val="a3"/>
+        <w:pStyle w:val="ListParagraph"/>
         <w:numPr>
           <w:ilvl w:val="0"/>
           <w:numId w:val="2"/>
@@ -664,7 +662,7 @@
     </w:p>
     <w:p>
       <w:pPr>
-        <w:pStyle w:val="a3"/>
+        <w:pStyle w:val="ListParagraph"/>
         <w:numPr>
           <w:ilvl w:val="0"/>
           <w:numId w:val="5"/>
@@ -677,7 +675,7 @@
     </w:p>
     <w:p>
       <w:pPr>
-        <w:pStyle w:val="a3"/>
+        <w:pStyle w:val="ListParagraph"/>
         <w:numPr>
           <w:ilvl w:val="0"/>
           <w:numId w:val="5"/>
@@ -699,14 +697,14 @@
     </w:p>
     <w:p>
       <w:pPr>
-        <w:pStyle w:val="a3"/>
+        <w:pStyle w:val="ListParagraph"/>
         <w:bidi w:val="0"/>
         <w:ind w:left="0"/>
       </w:pPr>
     </w:p>
     <w:p>
       <w:pPr>
-        <w:pStyle w:val="a3"/>
+        <w:pStyle w:val="ListParagraph"/>
         <w:numPr>
           <w:ilvl w:val="0"/>
           <w:numId w:val="2"/>
@@ -730,7 +728,7 @@
     </w:p>
     <w:p>
       <w:pPr>
-        <w:pStyle w:val="a3"/>
+        <w:pStyle w:val="ListParagraph"/>
         <w:numPr>
           <w:ilvl w:val="0"/>
           <w:numId w:val="2"/>
@@ -743,7 +741,7 @@
     </w:p>
     <w:p>
       <w:pPr>
-        <w:pStyle w:val="a3"/>
+        <w:pStyle w:val="ListParagraph"/>
         <w:bidi w:val="0"/>
         <w:ind w:left="0"/>
       </w:pPr>
@@ -753,7 +751,7 @@
     </w:p>
     <w:p>
       <w:pPr>
-        <w:pStyle w:val="a3"/>
+        <w:pStyle w:val="ListParagraph"/>
         <w:bidi w:val="0"/>
         <w:ind w:left="0"/>
       </w:pPr>
@@ -763,7 +761,7 @@
     </w:p>
     <w:p>
       <w:pPr>
-        <w:pStyle w:val="a3"/>
+        <w:pStyle w:val="ListParagraph"/>
         <w:bidi w:val="0"/>
         <w:ind w:left="0"/>
       </w:pPr>
@@ -773,7 +771,7 @@
     </w:p>
     <w:p>
       <w:pPr>
-        <w:pStyle w:val="a3"/>
+        <w:pStyle w:val="ListParagraph"/>
         <w:bidi w:val="0"/>
         <w:ind w:left="0"/>
       </w:pPr>
@@ -783,14 +781,14 @@
     </w:p>
     <w:p>
       <w:pPr>
-        <w:pStyle w:val="a3"/>
+        <w:pStyle w:val="ListParagraph"/>
         <w:bidi w:val="0"/>
         <w:ind w:left="0"/>
       </w:pPr>
     </w:p>
     <w:p>
       <w:pPr>
-        <w:pStyle w:val="a3"/>
+        <w:pStyle w:val="ListParagraph"/>
         <w:bidi w:val="0"/>
         <w:ind w:left="0"/>
         <w:jc w:val="center"/>
@@ -809,7 +807,7 @@
     </w:p>
     <w:p>
       <w:pPr>
-        <w:pStyle w:val="a3"/>
+        <w:pStyle w:val="ListParagraph"/>
         <w:bidi w:val="0"/>
         <w:ind w:left="0"/>
       </w:pPr>
@@ -819,132 +817,129 @@
     </w:p>
     <w:p>
       <w:pPr>
-        <w:pStyle w:val="a3"/>
+        <w:pStyle w:val="ListParagraph"/>
         <w:bidi w:val="0"/>
         <w:ind w:left="0"/>
       </w:pPr>
       <w:r>
-        <w:t>Dropout = 0.05</w:t>
+        <w:t xml:space="preserve">Dropout = 0.05 </w:t>
+      </w:r>
+    </w:p>
+    <w:p>
+      <w:pPr>
+        <w:pStyle w:val="ListParagraph"/>
+        <w:bidi w:val="0"/>
+        <w:ind w:left="0"/>
+      </w:pPr>
+      <w:r>
+        <w:t xml:space="preserve">Activation function = </w:t>
+      </w:r>
+      <w:proofErr w:type="spellStart"/>
+      <w:r>
+        <w:t>ReLU</w:t>
+      </w:r>
+      <w:proofErr w:type="spellEnd"/>
+    </w:p>
+    <w:p>
+      <w:pPr>
+        <w:pStyle w:val="ListParagraph"/>
+        <w:bidi w:val="0"/>
+        <w:ind w:left="0"/>
+      </w:pPr>
+    </w:p>
+    <w:p>
+      <w:pPr>
+        <w:pStyle w:val="ListParagraph"/>
+        <w:bidi w:val="0"/>
+        <w:ind w:left="0"/>
+      </w:pPr>
+      <w:r>
+        <w:t>Epsilon decay = 0.998</w:t>
+      </w:r>
+    </w:p>
+    <w:p>
+      <w:pPr>
+        <w:pStyle w:val="ListParagraph"/>
+        <w:bidi w:val="0"/>
+        <w:ind w:left="0"/>
+      </w:pPr>
+      <w:r>
+        <w:t>Batch size = 64</w:t>
+      </w:r>
+    </w:p>
+    <w:p>
+      <w:pPr>
+        <w:pStyle w:val="ListParagraph"/>
+        <w:bidi w:val="0"/>
+        <w:ind w:left="0"/>
+      </w:pPr>
+      <w:r>
+        <w:t xml:space="preserve">C </w:t>
+      </w:r>
+      <w:proofErr w:type="gramStart"/>
+      <w:r>
+        <w:t xml:space="preserve">= </w:t>
+      </w:r>
+      <w:r>
+        <w:t xml:space="preserve"> 5</w:t>
+      </w:r>
+      <w:proofErr w:type="gramEnd"/>
+    </w:p>
+    <w:p>
+      <w:pPr>
+        <w:pStyle w:val="ListParagraph"/>
+        <w:bidi w:val="0"/>
+        <w:ind w:left="0"/>
+      </w:pPr>
+      <w:r>
+        <w:t>Replay size = 10000</w:t>
+      </w:r>
+    </w:p>
+    <w:p>
+      <w:pPr>
+        <w:pStyle w:val="ListParagraph"/>
+        <w:bidi w:val="0"/>
+        <w:ind w:left="0"/>
+      </w:pPr>
+      <w:r>
+        <w:t>Optimizer = Adam</w:t>
+      </w:r>
+    </w:p>
+    <w:p>
+      <w:pPr>
+        <w:pStyle w:val="ListParagraph"/>
+        <w:bidi w:val="0"/>
+        <w:ind w:left="0"/>
+      </w:pPr>
+      <w:r>
+        <w:t xml:space="preserve">Loss function = </w:t>
+      </w:r>
+      <w:r>
+        <w:t>Smooth</w:t>
       </w:r>
       <w:r>
         <w:t xml:space="preserve"> </w:t>
       </w:r>
-    </w:p>
-    <w:p>
-      <w:pPr>
-        <w:pStyle w:val="a3"/>
+      <w:r>
+        <w:t>L1</w:t>
+      </w:r>
+      <w:r>
+        <w:t xml:space="preserve"> </w:t>
+      </w:r>
+      <w:r>
+        <w:t>Loss</w:t>
+      </w:r>
+    </w:p>
+    <w:p>
+      <w:pPr>
+        <w:pStyle w:val="ListParagraph"/>
         <w:bidi w:val="0"/>
         <w:ind w:left="0"/>
       </w:pPr>
-      <w:r>
-        <w:t xml:space="preserve">Activation function = </w:t>
-      </w:r>
-      <w:proofErr w:type="spellStart"/>
-      <w:r>
-        <w:t>ReLU</w:t>
-      </w:r>
-      <w:proofErr w:type="spellEnd"/>
-    </w:p>
-    <w:p>
-      <w:pPr>
-        <w:pStyle w:val="a3"/>
-        <w:bidi w:val="0"/>
-        <w:ind w:left="0"/>
-      </w:pPr>
-    </w:p>
-    <w:p>
-      <w:pPr>
-        <w:pStyle w:val="a3"/>
-        <w:bidi w:val="0"/>
-        <w:ind w:left="0"/>
-      </w:pPr>
-      <w:r>
-        <w:t>Epsilon decay = 0.998</w:t>
-      </w:r>
-    </w:p>
-    <w:p>
-      <w:pPr>
-        <w:pStyle w:val="a3"/>
-        <w:bidi w:val="0"/>
-        <w:ind w:left="0"/>
-      </w:pPr>
-      <w:r>
-        <w:t>Batch size = 64</w:t>
-      </w:r>
-    </w:p>
-    <w:p>
-      <w:pPr>
-        <w:pStyle w:val="a3"/>
-        <w:bidi w:val="0"/>
-        <w:ind w:left="0"/>
-      </w:pPr>
-      <w:r>
-        <w:t xml:space="preserve">C </w:t>
-      </w:r>
-      <w:proofErr w:type="gramStart"/>
-      <w:r>
-        <w:t xml:space="preserve">= </w:t>
-      </w:r>
-      <w:r>
-        <w:t xml:space="preserve"> 5</w:t>
-      </w:r>
-      <w:proofErr w:type="gramEnd"/>
-    </w:p>
-    <w:p>
-      <w:pPr>
-        <w:pStyle w:val="a3"/>
-        <w:bidi w:val="0"/>
-        <w:ind w:left="0"/>
-      </w:pPr>
-      <w:r>
-        <w:t>Replay size = 10000</w:t>
-      </w:r>
-    </w:p>
-    <w:p>
-      <w:pPr>
-        <w:pStyle w:val="a3"/>
-        <w:bidi w:val="0"/>
-        <w:ind w:left="0"/>
-      </w:pPr>
-      <w:r>
-        <w:t>Optimizer = Adam</w:t>
-      </w:r>
-    </w:p>
-    <w:p>
-      <w:pPr>
-        <w:pStyle w:val="a3"/>
-        <w:bidi w:val="0"/>
-        <w:ind w:left="0"/>
-      </w:pPr>
-      <w:r>
-        <w:t xml:space="preserve">Loss function = </w:t>
-      </w:r>
-      <w:r>
-        <w:t>Smooth</w:t>
-      </w:r>
-      <w:r>
-        <w:t xml:space="preserve"> </w:t>
-      </w:r>
-      <w:r>
-        <w:t>L1</w:t>
-      </w:r>
-      <w:r>
-        <w:t xml:space="preserve"> </w:t>
-      </w:r>
-      <w:r>
-        <w:t>Loss</w:t>
-      </w:r>
-    </w:p>
-    <w:p>
-      <w:pPr>
-        <w:pStyle w:val="a3"/>
-        <w:bidi w:val="0"/>
-        <w:ind w:left="0"/>
-      </w:pPr>
-    </w:p>
-    <w:p>
-      <w:pPr>
-        <w:pStyle w:val="a3"/>
+    </w:p>
+    <w:p>
+      <w:pPr>
+        <w:pStyle w:val="ListParagraph"/>
         <w:numPr>
           <w:ilvl w:val="0"/>
           <w:numId w:val="6"/>
@@ -957,7 +952,7 @@
     </w:p>
     <w:p>
       <w:pPr>
-        <w:pStyle w:val="a3"/>
+        <w:pStyle w:val="ListParagraph"/>
         <w:numPr>
           <w:ilvl w:val="0"/>
           <w:numId w:val="6"/>
@@ -971,7 +966,7 @@
     </w:p>
     <w:p>
       <w:pPr>
-        <w:pStyle w:val="a3"/>
+        <w:pStyle w:val="ListParagraph"/>
         <w:numPr>
           <w:ilvl w:val="0"/>
           <w:numId w:val="6"/>
@@ -984,7 +979,7 @@
     </w:p>
     <w:p>
       <w:pPr>
-        <w:pStyle w:val="a3"/>
+        <w:pStyle w:val="ListParagraph"/>
         <w:numPr>
           <w:ilvl w:val="0"/>
           <w:numId w:val="6"/>
@@ -1420,11 +1415,412 @@
         <w:bidi w:val="0"/>
       </w:pPr>
       <w:r>
-        <w:t xml:space="preserve">We also use </w:t>
-      </w:r>
-      <w:r>
-        <w:t xml:space="preserve">Smooth l1 loss as we seen to be recommended to avoid outliers in DQN in DRL course in Berkely. </w:t>
-      </w:r>
+        <w:t xml:space="preserve">We noticed that this algorithm is very sensitive to changes and causes the model to become unstable. It would reach a much higher accumulated reward fast but it would have trouble staying at a high accumulated </w:t>
+      </w:r>
+      <w:proofErr w:type="gramStart"/>
+      <w:r>
+        <w:t>reward</w:t>
+      </w:r>
+      <w:proofErr w:type="gramEnd"/>
+      <w:r>
+        <w:t xml:space="preserve"> so we changed the updating function</w:t>
+      </w:r>
+    </w:p>
+    <w:p>
+      <w:pPr>
+        <w:bidi w:val="0"/>
+        <w:rPr>
+          <w:rStyle w:val="mjxassistivemathml"/>
+          <w:rFonts w:ascii="Tahoma" w:hAnsi="Tahoma" w:cs="Tahoma"/>
+          <w:color w:val="0C0D0E"/>
+          <w:sz w:val="23"/>
+          <w:szCs w:val="23"/>
+          <w:bdr w:val="none" w:sz="0" w:space="0" w:color="auto" w:frame="1"/>
+          <w:shd w:val="clear" w:color="auto" w:fill="FFFFFF"/>
+        </w:rPr>
+      </w:pPr>
+      <w:proofErr w:type="spellStart"/>
+      <w:r>
+        <w:rPr>
+          <w:rStyle w:val="mi"/>
+          <w:rFonts w:ascii="MathJax_Math-italic" w:hAnsi="MathJax_Math-italic" w:cs="Segoe UI"/>
+          <w:color w:val="0C0D0E"/>
+          <w:sz w:val="26"/>
+          <w:szCs w:val="26"/>
+          <w:bdr w:val="none" w:sz="0" w:space="0" w:color="auto" w:frame="1"/>
+          <w:shd w:val="clear" w:color="auto" w:fill="FFFFFF"/>
+        </w:rPr>
+        <w:t>θ</w:t>
+      </w:r>
+      <w:r>
+        <w:rPr>
+          <w:rStyle w:val="mi"/>
+          <w:rFonts w:ascii="MathJax_Main" w:hAnsi="MathJax_Main" w:cs="Segoe UI"/>
+          <w:color w:val="0C0D0E"/>
+          <w:sz w:val="18"/>
+          <w:szCs w:val="18"/>
+          <w:bdr w:val="none" w:sz="0" w:space="0" w:color="auto" w:frame="1"/>
+          <w:shd w:val="clear" w:color="auto" w:fill="FFFFFF"/>
+        </w:rPr>
+        <w:t>′</w:t>
+      </w:r>
+      <w:r>
+        <w:rPr>
+          <w:rStyle w:val="mo"/>
+          <w:rFonts w:ascii="MathJax_Main" w:hAnsi="MathJax_Main" w:cs="Segoe UI"/>
+          <w:color w:val="0C0D0E"/>
+          <w:sz w:val="26"/>
+          <w:szCs w:val="26"/>
+          <w:bdr w:val="none" w:sz="0" w:space="0" w:color="auto" w:frame="1"/>
+          <w:shd w:val="clear" w:color="auto" w:fill="FFFFFF"/>
+        </w:rPr>
+        <w:t>←</w:t>
+      </w:r>
+      <w:r>
+        <w:rPr>
+          <w:rStyle w:val="mi"/>
+          <w:rFonts w:ascii="MathJax_Math-italic" w:hAnsi="MathJax_Math-italic" w:cs="Segoe UI"/>
+          <w:color w:val="0C0D0E"/>
+          <w:sz w:val="26"/>
+          <w:szCs w:val="26"/>
+          <w:bdr w:val="none" w:sz="0" w:space="0" w:color="auto" w:frame="1"/>
+          <w:shd w:val="clear" w:color="auto" w:fill="FFFFFF"/>
+        </w:rPr>
+        <w:t>τ</w:t>
+      </w:r>
+      <w:proofErr w:type="spellEnd"/>
+      <w:r>
+        <w:rPr>
+          <w:rStyle w:val="mi"/>
+          <w:rFonts w:ascii="MathJax_Math-italic" w:hAnsi="MathJax_Math-italic" w:cs="Segoe UI"/>
+          <w:color w:val="0C0D0E"/>
+          <w:sz w:val="26"/>
+          <w:szCs w:val="26"/>
+          <w:bdr w:val="none" w:sz="0" w:space="0" w:color="auto" w:frame="1"/>
+          <w:shd w:val="clear" w:color="auto" w:fill="FFFFFF"/>
+        </w:rPr>
+        <w:t>*(t/</w:t>
+      </w:r>
+      <w:proofErr w:type="spellStart"/>
+      <w:r>
+        <w:rPr>
+          <w:rStyle w:val="mi"/>
+          <w:rFonts w:ascii="MathJax_Math-italic" w:hAnsi="MathJax_Math-italic" w:cs="Segoe UI"/>
+          <w:color w:val="0C0D0E"/>
+          <w:sz w:val="26"/>
+          <w:szCs w:val="26"/>
+          <w:bdr w:val="none" w:sz="0" w:space="0" w:color="auto" w:frame="1"/>
+          <w:shd w:val="clear" w:color="auto" w:fill="FFFFFF"/>
+        </w:rPr>
+        <w:t>last_acc_</w:t>
+      </w:r>
+      <w:proofErr w:type="gramStart"/>
+      <w:r>
+        <w:rPr>
+          <w:rStyle w:val="mi"/>
+          <w:rFonts w:ascii="MathJax_Math-italic" w:hAnsi="MathJax_Math-italic" w:cs="Segoe UI"/>
+          <w:color w:val="0C0D0E"/>
+          <w:sz w:val="26"/>
+          <w:szCs w:val="26"/>
+          <w:bdr w:val="none" w:sz="0" w:space="0" w:color="auto" w:frame="1"/>
+          <w:shd w:val="clear" w:color="auto" w:fill="FFFFFF"/>
+        </w:rPr>
+        <w:t>reward</w:t>
+      </w:r>
+      <w:proofErr w:type="spellEnd"/>
+      <w:r>
+        <w:rPr>
+          <w:rStyle w:val="mi"/>
+          <w:rFonts w:ascii="MathJax_Math-italic" w:hAnsi="MathJax_Math-italic" w:cs="Segoe UI"/>
+          <w:color w:val="0C0D0E"/>
+          <w:sz w:val="26"/>
+          <w:szCs w:val="26"/>
+          <w:bdr w:val="none" w:sz="0" w:space="0" w:color="auto" w:frame="1"/>
+          <w:shd w:val="clear" w:color="auto" w:fill="FFFFFF"/>
+        </w:rPr>
+        <w:t>)*</w:t>
+      </w:r>
+      <w:proofErr w:type="gramEnd"/>
+      <w:r>
+        <w:rPr>
+          <w:rStyle w:val="mi"/>
+          <w:rFonts w:ascii="MathJax_Math-italic" w:hAnsi="MathJax_Math-italic" w:cs="Segoe UI"/>
+          <w:color w:val="0C0D0E"/>
+          <w:sz w:val="26"/>
+          <w:szCs w:val="26"/>
+          <w:bdr w:val="none" w:sz="0" w:space="0" w:color="auto" w:frame="1"/>
+          <w:shd w:val="clear" w:color="auto" w:fill="FFFFFF"/>
+        </w:rPr>
+        <w:t>θ</w:t>
+      </w:r>
+      <w:r>
+        <w:rPr>
+          <w:rStyle w:val="mo"/>
+          <w:rFonts w:ascii="MathJax_Main" w:hAnsi="MathJax_Main" w:cs="Segoe UI"/>
+          <w:color w:val="0C0D0E"/>
+          <w:sz w:val="26"/>
+          <w:szCs w:val="26"/>
+          <w:bdr w:val="none" w:sz="0" w:space="0" w:color="auto" w:frame="1"/>
+          <w:shd w:val="clear" w:color="auto" w:fill="FFFFFF"/>
+        </w:rPr>
+        <w:t>+(</w:t>
+      </w:r>
+      <w:r>
+        <w:rPr>
+          <w:rStyle w:val="mn"/>
+          <w:rFonts w:ascii="MathJax_Main" w:hAnsi="MathJax_Main" w:cs="Segoe UI"/>
+          <w:color w:val="0C0D0E"/>
+          <w:sz w:val="26"/>
+          <w:szCs w:val="26"/>
+          <w:bdr w:val="none" w:sz="0" w:space="0" w:color="auto" w:frame="1"/>
+          <w:shd w:val="clear" w:color="auto" w:fill="FFFFFF"/>
+        </w:rPr>
+        <w:t>1</w:t>
+      </w:r>
+      <w:r>
+        <w:rPr>
+          <w:rStyle w:val="mo"/>
+          <w:rFonts w:ascii="MathJax_Main" w:hAnsi="MathJax_Main" w:cs="Segoe UI"/>
+          <w:color w:val="0C0D0E"/>
+          <w:sz w:val="26"/>
+          <w:szCs w:val="26"/>
+          <w:bdr w:val="none" w:sz="0" w:space="0" w:color="auto" w:frame="1"/>
+          <w:shd w:val="clear" w:color="auto" w:fill="FFFFFF"/>
+        </w:rPr>
+        <w:t>−</w:t>
+      </w:r>
+      <w:r>
+        <w:rPr>
+          <w:rStyle w:val="mi"/>
+          <w:rFonts w:ascii="MathJax_Math-italic" w:hAnsi="MathJax_Math-italic" w:cs="Segoe UI"/>
+          <w:color w:val="0C0D0E"/>
+          <w:sz w:val="26"/>
+          <w:szCs w:val="26"/>
+          <w:bdr w:val="none" w:sz="0" w:space="0" w:color="auto" w:frame="1"/>
+          <w:shd w:val="clear" w:color="auto" w:fill="FFFFFF"/>
+        </w:rPr>
+        <w:t>τ*(t/</w:t>
+      </w:r>
+      <w:proofErr w:type="spellStart"/>
+      <w:r>
+        <w:rPr>
+          <w:rStyle w:val="mi"/>
+          <w:rFonts w:ascii="MathJax_Math-italic" w:hAnsi="MathJax_Math-italic" w:cs="Segoe UI"/>
+          <w:color w:val="0C0D0E"/>
+          <w:sz w:val="26"/>
+          <w:szCs w:val="26"/>
+          <w:bdr w:val="none" w:sz="0" w:space="0" w:color="auto" w:frame="1"/>
+          <w:shd w:val="clear" w:color="auto" w:fill="FFFFFF"/>
+        </w:rPr>
+        <w:t>last_acc_reward</w:t>
+      </w:r>
+      <w:proofErr w:type="spellEnd"/>
+      <w:r>
+        <w:rPr>
+          <w:rStyle w:val="mi"/>
+          <w:rFonts w:ascii="MathJax_Math-italic" w:hAnsi="MathJax_Math-italic" w:cs="Segoe UI"/>
+          <w:color w:val="0C0D0E"/>
+          <w:sz w:val="26"/>
+          <w:szCs w:val="26"/>
+          <w:bdr w:val="none" w:sz="0" w:space="0" w:color="auto" w:frame="1"/>
+          <w:shd w:val="clear" w:color="auto" w:fill="FFFFFF"/>
+        </w:rPr>
+        <w:t>)</w:t>
+      </w:r>
+      <w:r>
+        <w:rPr>
+          <w:rStyle w:val="mo"/>
+          <w:rFonts w:ascii="MathJax_Main" w:hAnsi="MathJax_Main" w:cs="Segoe UI"/>
+          <w:color w:val="0C0D0E"/>
+          <w:sz w:val="26"/>
+          <w:szCs w:val="26"/>
+          <w:bdr w:val="none" w:sz="0" w:space="0" w:color="auto" w:frame="1"/>
+          <w:shd w:val="clear" w:color="auto" w:fill="FFFFFF"/>
+        </w:rPr>
+        <w:t>)</w:t>
+      </w:r>
+      <w:r>
+        <w:rPr>
+          <w:rStyle w:val="mi"/>
+          <w:rFonts w:ascii="MathJax_Math-italic" w:hAnsi="MathJax_Math-italic" w:cs="Segoe UI"/>
+          <w:color w:val="0C0D0E"/>
+          <w:sz w:val="26"/>
+          <w:szCs w:val="26"/>
+          <w:bdr w:val="none" w:sz="0" w:space="0" w:color="auto" w:frame="1"/>
+          <w:shd w:val="clear" w:color="auto" w:fill="FFFFFF"/>
+        </w:rPr>
+        <w:t>θ</w:t>
+      </w:r>
+      <w:r>
+        <w:rPr>
+          <w:rStyle w:val="mi"/>
+          <w:rFonts w:ascii="MathJax_Main" w:hAnsi="MathJax_Main" w:cs="Segoe UI"/>
+          <w:color w:val="0C0D0E"/>
+          <w:sz w:val="18"/>
+          <w:szCs w:val="18"/>
+          <w:bdr w:val="none" w:sz="0" w:space="0" w:color="auto" w:frame="1"/>
+          <w:shd w:val="clear" w:color="auto" w:fill="FFFFFF"/>
+        </w:rPr>
+        <w:t>′</w:t>
+      </w:r>
+      <w:r>
+        <w:rPr>
+          <w:rStyle w:val="mjxassistivemathml"/>
+          <w:rFonts w:ascii="Tahoma" w:hAnsi="Tahoma" w:cs="Tahoma"/>
+          <w:color w:val="0C0D0E"/>
+          <w:sz w:val="23"/>
+          <w:szCs w:val="23"/>
+          <w:bdr w:val="none" w:sz="0" w:space="0" w:color="auto" w:frame="1"/>
+          <w:shd w:val="clear" w:color="auto" w:fill="FFFFFF"/>
+        </w:rPr>
+        <w:t>.</w:t>
+      </w:r>
+    </w:p>
+    <w:p>
+      <w:pPr>
+        <w:bidi w:val="0"/>
+      </w:pPr>
+      <w:r>
+        <w:lastRenderedPageBreak/>
+        <w:drawing>
+          <wp:anchor distT="0" distB="0" distL="114300" distR="114300" simplePos="0" relativeHeight="251658240" behindDoc="1" locked="0" layoutInCell="1" allowOverlap="1" wp14:anchorId="6E673734" wp14:editId="25EAC56B">
+            <wp:simplePos x="0" y="0"/>
+            <wp:positionH relativeFrom="column">
+              <wp:posOffset>-127488</wp:posOffset>
+            </wp:positionH>
+            <wp:positionV relativeFrom="paragraph">
+              <wp:posOffset>579462</wp:posOffset>
+            </wp:positionV>
+            <wp:extent cx="5274310" cy="4064635"/>
+            <wp:effectExtent l="0" t="0" r="2540" b="0"/>
+            <wp:wrapTight wrapText="bothSides">
+              <wp:wrapPolygon edited="0">
+                <wp:start x="0" y="0"/>
+                <wp:lineTo x="0" y="21462"/>
+                <wp:lineTo x="21532" y="21462"/>
+                <wp:lineTo x="21532" y="0"/>
+                <wp:lineTo x="0" y="0"/>
+              </wp:wrapPolygon>
+            </wp:wrapTight>
+            <wp:docPr id="16066907" name="Picture 1"/>
+            <wp:cNvGraphicFramePr>
+              <a:graphicFrameLocks xmlns:a="http://schemas.openxmlformats.org/drawingml/2006/main" noChangeAspect="1"/>
+            </wp:cNvGraphicFramePr>
+            <a:graphic xmlns:a="http://schemas.openxmlformats.org/drawingml/2006/main">
+              <a:graphicData uri="http://schemas.openxmlformats.org/drawingml/2006/picture">
+                <pic:pic xmlns:pic="http://schemas.openxmlformats.org/drawingml/2006/picture">
+                  <pic:nvPicPr>
+                    <pic:cNvPr id="16066907" name=""/>
+                    <pic:cNvPicPr/>
+                  </pic:nvPicPr>
+                  <pic:blipFill>
+                    <a:blip r:embed="rId12">
+                      <a:extLst>
+                        <a:ext uri="{28A0092B-C50C-407E-A947-70E740481C1C}">
+                          <a14:useLocalDpi xmlns:a14="http://schemas.microsoft.com/office/drawing/2010/main" val="0"/>
+                        </a:ext>
+                      </a:extLst>
+                    </a:blip>
+                    <a:stretch>
+                      <a:fillRect/>
+                    </a:stretch>
+                  </pic:blipFill>
+                  <pic:spPr>
+                    <a:xfrm>
+                      <a:off x="0" y="0"/>
+                      <a:ext cx="5274310" cy="4064635"/>
+                    </a:xfrm>
+                    <a:prstGeom prst="rect">
+                      <a:avLst/>
+                    </a:prstGeom>
+                  </pic:spPr>
+                </pic:pic>
+              </a:graphicData>
+            </a:graphic>
+          </wp:anchor>
+        </w:drawing>
+      </w:r>
+      <w:r>
+        <w:t xml:space="preserve">This modification makes the last iteration of every episode have a larger affect on the update of the models </w:t>
+      </w:r>
+      <w:proofErr w:type="gramStart"/>
+      <w:r>
+        <w:t>and also</w:t>
+      </w:r>
+      <w:proofErr w:type="gramEnd"/>
+      <w:r>
+        <w:t xml:space="preserve"> it also lowers the tau value for episodes which did not survive for very long. We get this </w:t>
+      </w:r>
+      <w:r>
+        <w:t xml:space="preserve">accumulated reward </w:t>
+      </w:r>
+      <w:r>
+        <w:t>graph</w:t>
+      </w:r>
+      <w:r>
+        <w:t>:</w:t>
+      </w:r>
+    </w:p>
+    <w:p>
+      <w:pPr>
+        <w:bidi w:val="0"/>
+      </w:pPr>
+    </w:p>
+    <w:p>
+      <w:pPr>
+        <w:bidi w:val="0"/>
+      </w:pPr>
+      <w:r>
+        <w:t>The loss function:</w:t>
+      </w:r>
+    </w:p>
+    <w:p>
+      <w:pPr>
+        <w:bidi w:val="0"/>
+      </w:pPr>
+      <w:r>
+        <w:lastRenderedPageBreak/>
+        <w:drawing>
+          <wp:inline distT="0" distB="0" distL="0" distR="0" wp14:anchorId="029AD6D8" wp14:editId="519F5F48">
+            <wp:extent cx="5274310" cy="4028440"/>
+            <wp:effectExtent l="0" t="0" r="2540" b="0"/>
+            <wp:docPr id="960481114" name="Picture 1"/>
+            <wp:cNvGraphicFramePr>
+              <a:graphicFrameLocks xmlns:a="http://schemas.openxmlformats.org/drawingml/2006/main" noChangeAspect="1"/>
+            </wp:cNvGraphicFramePr>
+            <a:graphic xmlns:a="http://schemas.openxmlformats.org/drawingml/2006/main">
+              <a:graphicData uri="http://schemas.openxmlformats.org/drawingml/2006/picture">
+                <pic:pic xmlns:pic="http://schemas.openxmlformats.org/drawingml/2006/picture">
+                  <pic:nvPicPr>
+                    <pic:cNvPr id="960481114" name=""/>
+                    <pic:cNvPicPr/>
+                  </pic:nvPicPr>
+                  <pic:blipFill>
+                    <a:blip r:embed="rId13"/>
+                    <a:stretch>
+                      <a:fillRect/>
+                    </a:stretch>
+                  </pic:blipFill>
+                  <pic:spPr>
+                    <a:xfrm>
+                      <a:off x="0" y="0"/>
+                      <a:ext cx="5274310" cy="4028440"/>
+                    </a:xfrm>
+                    <a:prstGeom prst="rect">
+                      <a:avLst/>
+                    </a:prstGeom>
+                  </pic:spPr>
+                </pic:pic>
+              </a:graphicData>
+            </a:graphic>
+          </wp:inline>
+        </w:drawing>
+      </w:r>
+    </w:p>
+    <w:p>
+      <w:pPr>
+        <w:bidi w:val="0"/>
+      </w:pPr>
     </w:p>
     <w:sectPr>
       <w:pgSz w:w="11906" w:h="16838"/>
@@ -2488,16 +2884,17 @@
     <w:lsdException w:name="Unresolved Mention" w:semiHidden="1" w:unhideWhenUsed="1"/>
     <w:lsdException w:name="Smart Link" w:semiHidden="1" w:unhideWhenUsed="1"/>
   </w:latentStyles>
-  <w:style w:type="paragraph" w:default="1" w:styleId="a">
+  <w:style w:type="paragraph" w:default="1" w:styleId="Normal">
     <w:name w:val="Normal"/>
     <w:qFormat/>
   </w:style>
-  <w:style w:type="character" w:default="1" w:styleId="a0">
+  <w:style w:type="character" w:default="1" w:styleId="DefaultParagraphFont">
     <w:name w:val="Default Paragraph Font"/>
     <w:uiPriority w:val="1"/>
+    <w:semiHidden/>
     <w:unhideWhenUsed/>
   </w:style>
-  <w:style w:type="table" w:default="1" w:styleId="a1">
+  <w:style w:type="table" w:default="1" w:styleId="TableNormal">
     <w:name w:val="Normal Table"/>
     <w:uiPriority w:val="99"/>
     <w:semiHidden/>
@@ -2512,15 +2909,15 @@
       </w:tblCellMar>
     </w:tblPr>
   </w:style>
-  <w:style w:type="numbering" w:default="1" w:styleId="a2">
+  <w:style w:type="numbering" w:default="1" w:styleId="NoList">
     <w:name w:val="No List"/>
     <w:uiPriority w:val="99"/>
     <w:semiHidden/>
     <w:unhideWhenUsed/>
   </w:style>
-  <w:style w:type="paragraph" w:styleId="a3">
+  <w:style w:type="paragraph" w:styleId="ListParagraph">
     <w:name w:val="List Paragraph"/>
-    <w:basedOn w:val="a"/>
+    <w:basedOn w:val="Normal"/>
     <w:uiPriority w:val="34"/>
     <w:qFormat/>
     <w:rsid w:val="006F7045"/>
@@ -2531,7 +2928,7 @@
   </w:style>
   <w:style w:type="character" w:styleId="Hyperlink">
     <w:name w:val="Hyperlink"/>
-    <w:basedOn w:val="a0"/>
+    <w:basedOn w:val="DefaultParagraphFont"/>
     <w:uiPriority w:val="99"/>
     <w:unhideWhenUsed/>
     <w:rsid w:val="00A3732C"/>
@@ -2540,9 +2937,9 @@
       <w:u w:val="single"/>
     </w:rPr>
   </w:style>
-  <w:style w:type="character" w:styleId="a4">
+  <w:style w:type="character" w:styleId="UnresolvedMention">
     <w:name w:val="Unresolved Mention"/>
-    <w:basedOn w:val="a0"/>
+    <w:basedOn w:val="DefaultParagraphFont"/>
     <w:uiPriority w:val="99"/>
     <w:semiHidden/>
     <w:unhideWhenUsed/>
@@ -2554,22 +2951,22 @@
   </w:style>
   <w:style w:type="character" w:customStyle="1" w:styleId="mi">
     <w:name w:val="mi"/>
-    <w:basedOn w:val="a0"/>
+    <w:basedOn w:val="DefaultParagraphFont"/>
     <w:rsid w:val="00A3732C"/>
   </w:style>
   <w:style w:type="character" w:customStyle="1" w:styleId="mo">
     <w:name w:val="mo"/>
-    <w:basedOn w:val="a0"/>
+    <w:basedOn w:val="DefaultParagraphFont"/>
     <w:rsid w:val="00A3732C"/>
   </w:style>
   <w:style w:type="character" w:customStyle="1" w:styleId="mn">
     <w:name w:val="mn"/>
-    <w:basedOn w:val="a0"/>
+    <w:basedOn w:val="DefaultParagraphFont"/>
     <w:rsid w:val="00A3732C"/>
   </w:style>
   <w:style w:type="character" w:customStyle="1" w:styleId="mjxassistivemathml">
     <w:name w:val="mjx_assistive_mathml"/>
-    <w:basedOn w:val="a0"/>
+    <w:basedOn w:val="DefaultParagraphFont"/>
     <w:rsid w:val="00A3732C"/>
   </w:style>
 </w:styles>

</xml_diff>

<commit_message>
readded some explanations for the docs
</commit_message>
<xml_diff>
--- a/assignment 1.docx
+++ b/assignment 1.docx
@@ -24,13 +24,8 @@
         <w:t>T</w:t>
       </w:r>
       <w:r>
-        <w:t xml:space="preserve">omer </w:t>
-      </w:r>
-      <w:proofErr w:type="spellStart"/>
-      <w:r>
-        <w:t>shaked</w:t>
-      </w:r>
-      <w:proofErr w:type="spellEnd"/>
+        <w:t>omer shaked</w:t>
+      </w:r>
       <w:r>
         <w:t xml:space="preserve"> - </w:t>
       </w:r>
@@ -42,7 +37,6 @@
       <w:pPr>
         <w:jc w:val="center"/>
       </w:pPr>
-      <w:proofErr w:type="spellStart"/>
       <w:r>
         <w:rPr>
           <w:rFonts w:hint="cs"/>
@@ -50,17 +44,8 @@
         <w:t>E</w:t>
       </w:r>
       <w:r>
-        <w:t>lad</w:t>
-      </w:r>
-      <w:proofErr w:type="spellEnd"/>
-      <w:r>
-        <w:t xml:space="preserve"> </w:t>
-      </w:r>
-      <w:proofErr w:type="spellStart"/>
-      <w:r>
-        <w:t>sofer</w:t>
-      </w:r>
-      <w:proofErr w:type="spellEnd"/>
+        <w:t>lad sofer</w:t>
+      </w:r>
       <w:r>
         <w:t xml:space="preserve"> - </w:t>
       </w:r>
@@ -106,23 +91,7 @@
         <w:t>too complex,</w:t>
       </w:r>
       <w:r>
-        <w:t xml:space="preserve"> and it is not </w:t>
-      </w:r>
-      <w:proofErr w:type="spellStart"/>
-      <w:r>
-        <w:t>feasibily</w:t>
-      </w:r>
-      <w:proofErr w:type="spellEnd"/>
-      <w:r>
-        <w:t xml:space="preserve"> to use tabular method to restore all the q values or the </w:t>
-      </w:r>
-      <w:proofErr w:type="spellStart"/>
-      <w:r>
-        <w:t>computional</w:t>
-      </w:r>
-      <w:proofErr w:type="spellEnd"/>
-      <w:r>
-        <w:t xml:space="preserve"> cost of search and optimizations. </w:t>
+        <w:t xml:space="preserve"> and it is not feasibily to use tabular method to restore all the q values or the computional cost of search and optimizations. </w:t>
       </w:r>
     </w:p>
     <w:p>
@@ -272,13 +241,8 @@
           <w:rtl/>
         </w:rPr>
       </w:pPr>
-      <w:proofErr w:type="spellStart"/>
-      <w:r>
-        <w:t>init</w:t>
-      </w:r>
-      <w:proofErr w:type="spellEnd"/>
-      <w:r>
-        <w:t xml:space="preserve"> epsilon=1.0</w:t>
+      <w:r>
+        <w:t>init epsilon=1.0</w:t>
       </w:r>
       <w:r>
         <w:rPr>
@@ -723,15 +687,7 @@
         <w:bidi w:val="0"/>
       </w:pPr>
       <w:r>
-        <w:t xml:space="preserve">The use of a target network, where the parameters are updated less frequently (every C </w:t>
-      </w:r>
-      <w:proofErr w:type="gramStart"/>
-      <w:r>
-        <w:t>steps</w:t>
-      </w:r>
-      <w:proofErr w:type="gramEnd"/>
-      <w:r>
-        <w:t>), stabilizes the training of the model in the learning. This approach reduces the variance in target values, providing a more consistent and slowly changing target for the learning algorithm. It prevents the model from chasing a moving target, ensuring smoother convergence during training. The strategy mitigates the risk of oscillations or divergence, resulting in more robust and reliable updates to Q-value predictions</w:t>
+        <w:t>The use of a target network, where the parameters are updated less frequently (every C steps), stabilizes the training of the model in the learning. This approach reduces the variance in target values, providing a more consistent and slowly changing target for the learning algorithm. It prevents the model from chasing a moving target, ensuring smoother convergence during training. The strategy mitigates the risk of oscillations or divergence, resulting in more robust and reliable updates to Q-value predictions</w:t>
       </w:r>
       <w:r>
         <w:t>.</w:t>
@@ -805,15 +761,7 @@
         <w:jc w:val="center"/>
       </w:pPr>
       <w:r>
-        <w:t xml:space="preserve">FC network with 3/5 hidden layers and dropout and </w:t>
-      </w:r>
-      <w:proofErr w:type="spellStart"/>
-      <w:r>
-        <w:t>ReLU</w:t>
-      </w:r>
-      <w:proofErr w:type="spellEnd"/>
-      <w:r>
-        <w:t xml:space="preserve"> between each layer</w:t>
+        <w:t>FC network with 3/5 hidden layers and dropout and ReLU between each layer</w:t>
       </w:r>
     </w:p>
     <w:p>
@@ -843,13 +791,8 @@
         <w:ind w:left="0"/>
       </w:pPr>
       <w:r>
-        <w:t xml:space="preserve">Activation function = </w:t>
-      </w:r>
-      <w:proofErr w:type="spellStart"/>
-      <w:r>
-        <w:t>ReLU</w:t>
-      </w:r>
-      <w:proofErr w:type="spellEnd"/>
+        <w:t>Activation function = ReLU</w:t>
+      </w:r>
     </w:p>
     <w:p>
       <w:pPr>
@@ -885,16 +828,11 @@
         <w:ind w:left="0"/>
       </w:pPr>
       <w:r>
-        <w:t xml:space="preserve">C </w:t>
-      </w:r>
-      <w:proofErr w:type="gramStart"/>
-      <w:r>
-        <w:t xml:space="preserve">= </w:t>
+        <w:t xml:space="preserve">C = </w:t>
       </w:r>
       <w:r>
         <w:t xml:space="preserve"> 5</w:t>
       </w:r>
-      <w:proofErr w:type="gramEnd"/>
     </w:p>
     <w:p>
       <w:pPr>
@@ -1126,15 +1064,7 @@
         <w:bidi w:val="0"/>
       </w:pPr>
       <w:r>
-        <w:t xml:space="preserve">To get a nice and "normal" decreasing loss plot we had to set c =512 but the model </w:t>
-      </w:r>
-      <w:proofErr w:type="gramStart"/>
-      <w:r>
-        <w:t>don’t</w:t>
-      </w:r>
-      <w:proofErr w:type="gramEnd"/>
-      <w:r>
-        <w:t xml:space="preserve"> get sufficient result.</w:t>
+        <w:t>To get a nice and "normal" decreasing loss plot we had to set c =512 but the model don’t get sufficient result.</w:t>
       </w:r>
     </w:p>
     <w:p>
@@ -1337,7 +1267,6 @@
         </w:rPr>
         <w:t>←</w:t>
       </w:r>
-      <w:proofErr w:type="spellStart"/>
       <w:r>
         <w:rPr>
           <w:rStyle w:val="mi"/>
@@ -1350,7 +1279,6 @@
         </w:rPr>
         <w:t>τθ</w:t>
       </w:r>
-      <w:proofErr w:type="spellEnd"/>
       <w:r>
         <w:rPr>
           <w:rStyle w:val="mo"/>
@@ -1387,7 +1315,6 @@
         </w:rPr>
         <w:t>−</w:t>
       </w:r>
-      <w:proofErr w:type="gramStart"/>
       <w:r>
         <w:rPr>
           <w:rStyle w:val="mi"/>
@@ -1424,7 +1351,6 @@
         </w:rPr>
         <w:t>θ</w:t>
       </w:r>
-      <w:proofErr w:type="gramEnd"/>
       <w:r>
         <w:rPr>
           <w:rStyle w:val="mi"/>
@@ -1454,30 +1380,13 @@
       <w:pPr>
         <w:bidi w:val="0"/>
       </w:pPr>
-      <w:r>
-        <w:t>We use</w:t>
-      </w:r>
-      <w:r>
-        <w:t xml:space="preserve"> </w:t>
-      </w:r>
-      <w:r>
-        <w:t>tau of 0.005 and get a better result.</w:t>
-      </w:r>
-    </w:p>
-    <w:p>
-      <w:pPr>
-        <w:bidi w:val="0"/>
-      </w:pPr>
-      <w:r>
-        <w:t xml:space="preserve">We noticed that this algorithm is very sensitive to changes and causes the model to become unstable. It would reach a much higher accumulated reward fast but it would have trouble staying at a high accumulated </w:t>
-      </w:r>
-      <w:proofErr w:type="gramStart"/>
-      <w:r>
-        <w:t>reward</w:t>
-      </w:r>
-      <w:proofErr w:type="gramEnd"/>
-      <w:r>
-        <w:t xml:space="preserve"> so we changed the updating function</w:t>
+    </w:p>
+    <w:p>
+      <w:pPr>
+        <w:bidi w:val="0"/>
+      </w:pPr>
+      <w:r>
+        <w:t>We noticed that this algorithm is very sensitive to changes and causes the model to become unstable. It would reach a much higher accumulated reward fast but it would have trouble staying at a high accumulated reward so we changed the updating function</w:t>
       </w:r>
     </w:p>
     <w:p>
@@ -1493,7 +1402,6 @@
           <w:shd w:val="clear" w:color="auto" w:fill="FFFFFF"/>
         </w:rPr>
       </w:pPr>
-      <w:proofErr w:type="spellStart"/>
       <w:r>
         <w:rPr>
           <w:rStyle w:val="mi"/>
@@ -1540,9 +1448,44 @@
           <w:bdr w:val="none" w:sz="0" w:space="0" w:color="auto" w:frame="1"/>
           <w:shd w:val="clear" w:color="auto" w:fill="FFFFFF"/>
         </w:rPr>
-        <w:t>τ</w:t>
-      </w:r>
-      <w:proofErr w:type="spellEnd"/>
+        <w:t>τ*(t/last_acc_reward)*θ</w:t>
+      </w:r>
+      <w:r>
+        <w:rPr>
+          <w:rStyle w:val="mo"/>
+          <w:rFonts w:ascii="MathJax_Main" w:hAnsi="MathJax_Main" w:cs="Segoe UI"/>
+          <w:color w:val="0C0D0E"/>
+          <w:sz w:val="26"/>
+          <w:szCs w:val="26"/>
+          <w:bdr w:val="none" w:sz="0" w:space="0" w:color="auto" w:frame="1"/>
+          <w:shd w:val="clear" w:color="auto" w:fill="FFFFFF"/>
+        </w:rPr>
+        <w:t>+(</w:t>
+      </w:r>
+      <w:r>
+        <w:rPr>
+          <w:rStyle w:val="mn"/>
+          <w:rFonts w:ascii="MathJax_Main" w:hAnsi="MathJax_Main" w:cs="Segoe UI"/>
+          <w:color w:val="0C0D0E"/>
+          <w:sz w:val="26"/>
+          <w:szCs w:val="26"/>
+          <w:bdr w:val="none" w:sz="0" w:space="0" w:color="auto" w:frame="1"/>
+          <w:shd w:val="clear" w:color="auto" w:fill="FFFFFF"/>
+        </w:rPr>
+        <w:t>1</w:t>
+      </w:r>
+      <w:r>
+        <w:rPr>
+          <w:rStyle w:val="mo"/>
+          <w:rFonts w:ascii="MathJax_Main" w:hAnsi="MathJax_Main" w:cs="Segoe UI"/>
+          <w:color w:val="0C0D0E"/>
+          <w:sz w:val="26"/>
+          <w:szCs w:val="26"/>
+          <w:bdr w:val="none" w:sz="0" w:space="0" w:color="auto" w:frame="1"/>
+          <w:shd w:val="clear" w:color="auto" w:fill="FFFFFF"/>
+        </w:rPr>
+        <w:t>−</w:t>
+      </w:r>
       <w:r>
         <w:rPr>
           <w:rStyle w:val="mi"/>
@@ -1553,9 +1496,20 @@
           <w:bdr w:val="none" w:sz="0" w:space="0" w:color="auto" w:frame="1"/>
           <w:shd w:val="clear" w:color="auto" w:fill="FFFFFF"/>
         </w:rPr>
-        <w:t>*(t/</w:t>
-      </w:r>
-      <w:proofErr w:type="spellStart"/>
+        <w:t>τ*(t/last_acc_reward)</w:t>
+      </w:r>
+      <w:r>
+        <w:rPr>
+          <w:rStyle w:val="mo"/>
+          <w:rFonts w:ascii="MathJax_Main" w:hAnsi="MathJax_Main" w:cs="Segoe UI"/>
+          <w:color w:val="0C0D0E"/>
+          <w:sz w:val="26"/>
+          <w:szCs w:val="26"/>
+          <w:bdr w:val="none" w:sz="0" w:space="0" w:color="auto" w:frame="1"/>
+          <w:shd w:val="clear" w:color="auto" w:fill="FFFFFF"/>
+        </w:rPr>
+        <w:t>)</w:t>
+      </w:r>
       <w:r>
         <w:rPr>
           <w:rStyle w:val="mi"/>
@@ -1566,143 +1520,6 @@
           <w:bdr w:val="none" w:sz="0" w:space="0" w:color="auto" w:frame="1"/>
           <w:shd w:val="clear" w:color="auto" w:fill="FFFFFF"/>
         </w:rPr>
-        <w:t>last_acc_</w:t>
-      </w:r>
-      <w:proofErr w:type="gramStart"/>
-      <w:r>
-        <w:rPr>
-          <w:rStyle w:val="mi"/>
-          <w:rFonts w:ascii="MathJax_Math-italic" w:hAnsi="MathJax_Math-italic" w:cs="Segoe UI"/>
-          <w:color w:val="0C0D0E"/>
-          <w:sz w:val="26"/>
-          <w:szCs w:val="26"/>
-          <w:bdr w:val="none" w:sz="0" w:space="0" w:color="auto" w:frame="1"/>
-          <w:shd w:val="clear" w:color="auto" w:fill="FFFFFF"/>
-        </w:rPr>
-        <w:t>reward</w:t>
-      </w:r>
-      <w:proofErr w:type="spellEnd"/>
-      <w:r>
-        <w:rPr>
-          <w:rStyle w:val="mi"/>
-          <w:rFonts w:ascii="MathJax_Math-italic" w:hAnsi="MathJax_Math-italic" w:cs="Segoe UI"/>
-          <w:color w:val="0C0D0E"/>
-          <w:sz w:val="26"/>
-          <w:szCs w:val="26"/>
-          <w:bdr w:val="none" w:sz="0" w:space="0" w:color="auto" w:frame="1"/>
-          <w:shd w:val="clear" w:color="auto" w:fill="FFFFFF"/>
-        </w:rPr>
-        <w:t>)*</w:t>
-      </w:r>
-      <w:proofErr w:type="gramEnd"/>
-      <w:r>
-        <w:rPr>
-          <w:rStyle w:val="mi"/>
-          <w:rFonts w:ascii="MathJax_Math-italic" w:hAnsi="MathJax_Math-italic" w:cs="Segoe UI"/>
-          <w:color w:val="0C0D0E"/>
-          <w:sz w:val="26"/>
-          <w:szCs w:val="26"/>
-          <w:bdr w:val="none" w:sz="0" w:space="0" w:color="auto" w:frame="1"/>
-          <w:shd w:val="clear" w:color="auto" w:fill="FFFFFF"/>
-        </w:rPr>
-        <w:t>θ</w:t>
-      </w:r>
-      <w:r>
-        <w:rPr>
-          <w:rStyle w:val="mo"/>
-          <w:rFonts w:ascii="MathJax_Main" w:hAnsi="MathJax_Main" w:cs="Segoe UI"/>
-          <w:color w:val="0C0D0E"/>
-          <w:sz w:val="26"/>
-          <w:szCs w:val="26"/>
-          <w:bdr w:val="none" w:sz="0" w:space="0" w:color="auto" w:frame="1"/>
-          <w:shd w:val="clear" w:color="auto" w:fill="FFFFFF"/>
-        </w:rPr>
-        <w:t>+(</w:t>
-      </w:r>
-      <w:r>
-        <w:rPr>
-          <w:rStyle w:val="mn"/>
-          <w:rFonts w:ascii="MathJax_Main" w:hAnsi="MathJax_Main" w:cs="Segoe UI"/>
-          <w:color w:val="0C0D0E"/>
-          <w:sz w:val="26"/>
-          <w:szCs w:val="26"/>
-          <w:bdr w:val="none" w:sz="0" w:space="0" w:color="auto" w:frame="1"/>
-          <w:shd w:val="clear" w:color="auto" w:fill="FFFFFF"/>
-        </w:rPr>
-        <w:t>1</w:t>
-      </w:r>
-      <w:r>
-        <w:rPr>
-          <w:rStyle w:val="mo"/>
-          <w:rFonts w:ascii="MathJax_Main" w:hAnsi="MathJax_Main" w:cs="Segoe UI"/>
-          <w:color w:val="0C0D0E"/>
-          <w:sz w:val="26"/>
-          <w:szCs w:val="26"/>
-          <w:bdr w:val="none" w:sz="0" w:space="0" w:color="auto" w:frame="1"/>
-          <w:shd w:val="clear" w:color="auto" w:fill="FFFFFF"/>
-        </w:rPr>
-        <w:t>−</w:t>
-      </w:r>
-      <w:r>
-        <w:rPr>
-          <w:rStyle w:val="mi"/>
-          <w:rFonts w:ascii="MathJax_Math-italic" w:hAnsi="MathJax_Math-italic" w:cs="Segoe UI"/>
-          <w:color w:val="0C0D0E"/>
-          <w:sz w:val="26"/>
-          <w:szCs w:val="26"/>
-          <w:bdr w:val="none" w:sz="0" w:space="0" w:color="auto" w:frame="1"/>
-          <w:shd w:val="clear" w:color="auto" w:fill="FFFFFF"/>
-        </w:rPr>
-        <w:t>τ*(t/</w:t>
-      </w:r>
-      <w:proofErr w:type="spellStart"/>
-      <w:r>
-        <w:rPr>
-          <w:rStyle w:val="mi"/>
-          <w:rFonts w:ascii="MathJax_Math-italic" w:hAnsi="MathJax_Math-italic" w:cs="Segoe UI"/>
-          <w:color w:val="0C0D0E"/>
-          <w:sz w:val="26"/>
-          <w:szCs w:val="26"/>
-          <w:bdr w:val="none" w:sz="0" w:space="0" w:color="auto" w:frame="1"/>
-          <w:shd w:val="clear" w:color="auto" w:fill="FFFFFF"/>
-        </w:rPr>
-        <w:t>last_acc_reward</w:t>
-      </w:r>
-      <w:proofErr w:type="spellEnd"/>
-      <w:r>
-        <w:rPr>
-          <w:rStyle w:val="mi"/>
-          <w:rFonts w:ascii="MathJax_Math-italic" w:hAnsi="MathJax_Math-italic" w:cs="Segoe UI"/>
-          <w:color w:val="0C0D0E"/>
-          <w:sz w:val="26"/>
-          <w:szCs w:val="26"/>
-          <w:bdr w:val="none" w:sz="0" w:space="0" w:color="auto" w:frame="1"/>
-          <w:shd w:val="clear" w:color="auto" w:fill="FFFFFF"/>
-        </w:rPr>
-        <w:t>)</w:t>
-      </w:r>
-      <w:r>
-        <w:rPr>
-          <w:rStyle w:val="mo"/>
-          <w:rFonts w:ascii="MathJax_Main" w:hAnsi="MathJax_Main" w:cs="Segoe UI"/>
-          <w:color w:val="0C0D0E"/>
-          <w:sz w:val="26"/>
-          <w:szCs w:val="26"/>
-          <w:bdr w:val="none" w:sz="0" w:space="0" w:color="auto" w:frame="1"/>
-          <w:shd w:val="clear" w:color="auto" w:fill="FFFFFF"/>
-        </w:rPr>
-        <w:t>)</w:t>
-      </w:r>
-      <w:r>
-        <w:rPr>
-          <w:rStyle w:val="mi"/>
-          <w:rFonts w:ascii="MathJax_Math-italic" w:hAnsi="MathJax_Math-italic" w:cs="Segoe UI"/>
-          <w:color w:val="0C0D0E"/>
-          <w:sz w:val="26"/>
-          <w:szCs w:val="26"/>
-          <w:bdr w:val="none" w:sz="0" w:space="0" w:color="auto" w:frame="1"/>
-          <w:shd w:val="clear" w:color="auto" w:fill="FFFFFF"/>
-        </w:rPr>
         <w:t>θ</w:t>
       </w:r>
       <w:r>
@@ -1735,18 +1552,85 @@
         <w:bidi w:val="0"/>
       </w:pPr>
       <w:r>
+        <w:t>This modification makes the last iteration of every episode have a larger affect on the update of the models and also it also lowers the tau value for episodes which did not survive for very long.</w:t>
+      </w:r>
+    </w:p>
+    <w:p>
+      <w:pPr>
+        <w:bidi w:val="0"/>
+      </w:pPr>
+      <w:r>
+        <w:lastRenderedPageBreak/>
+        <w:t>The Hyperparameters used:</w:t>
+      </w:r>
+    </w:p>
+    <w:p>
+      <w:pPr>
+        <w:bidi w:val="0"/>
+      </w:pPr>
+      <w:r>
+        <w:t>T = 100000</w:t>
+      </w:r>
+      <w:r>
+        <w:br/>
+        <w:t>g = 0.99</w:t>
+      </w:r>
+      <w:r>
+        <w:br/>
+        <w:t>epsilon = 0.9</w:t>
+      </w:r>
+      <w:r>
+        <w:br/>
+        <w:t>lr = 0.0001</w:t>
+      </w:r>
+      <w:r>
+        <w:br/>
+        <w:t>episodes = 1450</w:t>
+      </w:r>
+      <w:r>
+        <w:br/>
+        <w:t>c = 5</w:t>
+      </w:r>
+      <w:r>
+        <w:br/>
+        <w:t>batch_size = 64</w:t>
+      </w:r>
+      <w:r>
+        <w:br/>
+        <w:t>replay_size = 10000</w:t>
+      </w:r>
+      <w:r>
+        <w:br/>
+        <w:t>Tau = 0.4</w:t>
+      </w:r>
+      <w:r>
+        <w:t xml:space="preserve"> # this is only the basic tau which is multiplied by ‘t’ the iteration number and divided by ‘acc_reward_list[-1]’ the accumulated reward of the last epoch.</w:t>
+      </w:r>
+    </w:p>
+    <w:p>
+      <w:pPr>
+        <w:bidi w:val="0"/>
+      </w:pPr>
+      <w:r>
+        <w:t>The model reached an average accumulated reward above 475 for 100 consecutive episodes at episode 675.</w:t>
+      </w:r>
+    </w:p>
+    <w:p>
+      <w:pPr>
+        <w:bidi w:val="0"/>
+      </w:pPr>
+      <w:r>
         <w:rPr>
           <w:noProof/>
         </w:rPr>
-        <w:lastRenderedPageBreak/>
         <w:drawing>
-          <wp:anchor distT="0" distB="0" distL="114300" distR="114300" simplePos="0" relativeHeight="251658240" behindDoc="1" locked="0" layoutInCell="1" allowOverlap="1" wp14:anchorId="6E673734" wp14:editId="25EAC56B">
+          <wp:anchor distT="0" distB="0" distL="114300" distR="114300" simplePos="0" relativeHeight="251658240" behindDoc="1" locked="0" layoutInCell="1" allowOverlap="1" wp14:anchorId="6E673734" wp14:editId="45084814">
             <wp:simplePos x="0" y="0"/>
-            <wp:positionH relativeFrom="column">
-              <wp:posOffset>-127488</wp:posOffset>
+            <wp:positionH relativeFrom="margin">
+              <wp:align>right</wp:align>
             </wp:positionH>
             <wp:positionV relativeFrom="paragraph">
-              <wp:posOffset>579462</wp:posOffset>
+              <wp:posOffset>406498</wp:posOffset>
             </wp:positionV>
             <wp:extent cx="5274310" cy="4064635"/>
             <wp:effectExtent l="0" t="0" r="2540" b="0"/>
@@ -1798,15 +1682,7 @@
         </w:drawing>
       </w:r>
       <w:r>
-        <w:t xml:space="preserve">This modification makes the last iteration of every episode have a larger affect on the update of the models </w:t>
-      </w:r>
-      <w:proofErr w:type="gramStart"/>
-      <w:r>
-        <w:t>and also</w:t>
-      </w:r>
-      <w:proofErr w:type="gramEnd"/>
-      <w:r>
-        <w:t xml:space="preserve"> it also lowers the tau value for episodes which did not survive for very long. We get this </w:t>
+        <w:t xml:space="preserve"> We get this </w:t>
       </w:r>
       <w:r>
         <w:t xml:space="preserve">accumulated reward </w:t>
@@ -1875,6 +1751,14 @@
             </a:graphic>
           </wp:inline>
         </w:drawing>
+      </w:r>
+    </w:p>
+    <w:p>
+      <w:pPr>
+        <w:bidi w:val="0"/>
+      </w:pPr>
+      <w:r>
+        <w:t>We can see that section 3 converges much faster than section 2, this is due to the fact that we do not wait C episodes to update the target.</w:t>
       </w:r>
     </w:p>
     <w:p>
@@ -3029,6 +2913,59 @@
     <w:basedOn w:val="DefaultParagraphFont"/>
     <w:rsid w:val="00A3732C"/>
   </w:style>
+  <w:style w:type="paragraph" w:styleId="HTMLPreformatted">
+    <w:name w:val="HTML Preformatted"/>
+    <w:basedOn w:val="Normal"/>
+    <w:link w:val="HTMLPreformattedChar"/>
+    <w:uiPriority w:val="99"/>
+    <w:semiHidden/>
+    <w:unhideWhenUsed/>
+    <w:rsid w:val="003F5A9A"/>
+    <w:pPr>
+      <w:tabs>
+        <w:tab w:val="left" w:pos="916"/>
+        <w:tab w:val="left" w:pos="1832"/>
+        <w:tab w:val="left" w:pos="2748"/>
+        <w:tab w:val="left" w:pos="3664"/>
+        <w:tab w:val="left" w:pos="4580"/>
+        <w:tab w:val="left" w:pos="5496"/>
+        <w:tab w:val="left" w:pos="6412"/>
+        <w:tab w:val="left" w:pos="7328"/>
+        <w:tab w:val="left" w:pos="8244"/>
+        <w:tab w:val="left" w:pos="9160"/>
+        <w:tab w:val="left" w:pos="10076"/>
+        <w:tab w:val="left" w:pos="10992"/>
+        <w:tab w:val="left" w:pos="11908"/>
+        <w:tab w:val="left" w:pos="12824"/>
+        <w:tab w:val="left" w:pos="13740"/>
+        <w:tab w:val="left" w:pos="14656"/>
+      </w:tabs>
+      <w:bidi w:val="0"/>
+      <w:spacing w:after="0" w:line="240" w:lineRule="auto"/>
+    </w:pPr>
+    <w:rPr>
+      <w:rFonts w:ascii="Courier New" w:eastAsia="Times New Roman" w:hAnsi="Courier New" w:cs="Courier New"/>
+      <w:sz w:val="20"/>
+      <w:szCs w:val="20"/>
+      <w:lang/>
+      <w14:ligatures w14:val="none"/>
+    </w:rPr>
+  </w:style>
+  <w:style w:type="character" w:customStyle="1" w:styleId="HTMLPreformattedChar">
+    <w:name w:val="HTML Preformatted Char"/>
+    <w:basedOn w:val="DefaultParagraphFont"/>
+    <w:link w:val="HTMLPreformatted"/>
+    <w:uiPriority w:val="99"/>
+    <w:semiHidden/>
+    <w:rsid w:val="003F5A9A"/>
+    <w:rPr>
+      <w:rFonts w:ascii="Courier New" w:eastAsia="Times New Roman" w:hAnsi="Courier New" w:cs="Courier New"/>
+      <w:sz w:val="20"/>
+      <w:szCs w:val="20"/>
+      <w:lang/>
+      <w14:ligatures w14:val="none"/>
+    </w:rPr>
+  </w:style>
 </w:styles>
 </file>
 

</xml_diff>